<commit_message>
updated report to include q2 hyper parameters; added q2 code framework
</commit_message>
<xml_diff>
--- a/report.docx
+++ b/report.docx
@@ -13,6 +13,9 @@
       <w:r>
         <w:t>Hyperparameters</w:t>
       </w:r>
+      <w:r>
+        <w:t xml:space="preserve"> for leaves problem</w:t>
+      </w:r>
     </w:p>
     <w:p>
       <w:pPr>
@@ -49,11 +52,9 @@
           <w:numId w:val="2"/>
         </w:numPr>
       </w:pPr>
-      <w:proofErr w:type="spellStart"/>
       <w:r>
         <w:t>Random_state</w:t>
       </w:r>
-      <w:proofErr w:type="spellEnd"/>
       <w:r>
         <w:t xml:space="preserve"> </w:t>
       </w:r>
@@ -75,13 +76,8 @@
           <w:numId w:val="2"/>
         </w:numPr>
       </w:pPr>
-      <w:proofErr w:type="spellStart"/>
-      <w:r>
-        <w:t>Max_depth</w:t>
-      </w:r>
-      <w:proofErr w:type="spellEnd"/>
-      <w:r>
-        <w:t xml:space="preserve"> = 5</w:t>
+      <w:r>
+        <w:t>Max_depth = 5</w:t>
       </w:r>
     </w:p>
     <w:p>
@@ -92,13 +88,8 @@
           <w:numId w:val="2"/>
         </w:numPr>
       </w:pPr>
-      <w:proofErr w:type="spellStart"/>
-      <w:r>
-        <w:t>Max_features</w:t>
-      </w:r>
-      <w:proofErr w:type="spellEnd"/>
-      <w:r>
-        <w:t xml:space="preserve"> = 5</w:t>
+      <w:r>
+        <w:t>Max_features = 5</w:t>
       </w:r>
     </w:p>
     <w:p>
@@ -150,11 +141,9 @@
           <w:numId w:val="2"/>
         </w:numPr>
       </w:pPr>
-      <w:proofErr w:type="spellStart"/>
       <w:r>
         <w:t>Random_state</w:t>
       </w:r>
-      <w:proofErr w:type="spellEnd"/>
       <w:r>
         <w:t xml:space="preserve"> </w:t>
       </w:r>
@@ -176,13 +165,8 @@
           <w:numId w:val="2"/>
         </w:numPr>
       </w:pPr>
-      <w:proofErr w:type="spellStart"/>
-      <w:r>
-        <w:t>Max_depth</w:t>
-      </w:r>
-      <w:proofErr w:type="spellEnd"/>
-      <w:r>
-        <w:t xml:space="preserve"> = </w:t>
+      <w:r>
+        <w:t xml:space="preserve">Max_depth = </w:t>
       </w:r>
       <w:r>
         <w:t>None</w:t>
@@ -196,13 +180,8 @@
           <w:numId w:val="2"/>
         </w:numPr>
       </w:pPr>
-      <w:proofErr w:type="spellStart"/>
-      <w:r>
-        <w:t>Max_features</w:t>
-      </w:r>
-      <w:proofErr w:type="spellEnd"/>
-      <w:r>
-        <w:t xml:space="preserve"> = </w:t>
+      <w:r>
+        <w:t xml:space="preserve">Max_features = </w:t>
       </w:r>
       <w:r>
         <w:t>3</w:t>
@@ -261,11 +240,9 @@
           <w:numId w:val="2"/>
         </w:numPr>
       </w:pPr>
-      <w:proofErr w:type="spellStart"/>
       <w:r>
         <w:t>Random_state</w:t>
       </w:r>
-      <w:proofErr w:type="spellEnd"/>
       <w:r>
         <w:t xml:space="preserve"> </w:t>
       </w:r>
@@ -287,13 +264,8 @@
           <w:numId w:val="2"/>
         </w:numPr>
       </w:pPr>
-      <w:proofErr w:type="spellStart"/>
-      <w:r>
-        <w:t>Max_depth</w:t>
-      </w:r>
-      <w:proofErr w:type="spellEnd"/>
-      <w:r>
-        <w:t xml:space="preserve"> = 15</w:t>
+      <w:r>
+        <w:t>Max_depth = 15</w:t>
       </w:r>
     </w:p>
     <w:p>
@@ -304,13 +276,8 @@
           <w:numId w:val="2"/>
         </w:numPr>
       </w:pPr>
-      <w:proofErr w:type="spellStart"/>
-      <w:r>
-        <w:t>Max_features</w:t>
-      </w:r>
-      <w:proofErr w:type="spellEnd"/>
-      <w:r>
-        <w:t xml:space="preserve"> = 5</w:t>
+      <w:r>
+        <w:t>Max_features = 5</w:t>
       </w:r>
     </w:p>
     <w:p>
@@ -379,6 +346,55 @@
       </w:pPr>
       <w:r>
         <w:t>SVM:</w:t>
+      </w:r>
+    </w:p>
+    <w:p>
+      <w:pPr>
+        <w:pStyle w:val="ListParagraph"/>
+      </w:pPr>
+    </w:p>
+    <w:p>
+      <w:pPr>
+        <w:pStyle w:val="ListParagraph"/>
+        <w:numPr>
+          <w:ilvl w:val="0"/>
+          <w:numId w:val="1"/>
+        </w:numPr>
+      </w:pPr>
+      <w:r>
+        <w:t>Hyperparameters for mpg problem</w:t>
+      </w:r>
+    </w:p>
+    <w:p>
+      <w:pPr>
+        <w:pStyle w:val="ListParagraph"/>
+      </w:pPr>
+    </w:p>
+    <w:p>
+      <w:pPr>
+        <w:pStyle w:val="ListParagraph"/>
+      </w:pPr>
+      <w:r>
+        <w:t>SGD Regresso</w:t>
+      </w:r>
+      <w:r>
+        <w:t>r:</w:t>
+      </w:r>
+    </w:p>
+    <w:p>
+      <w:pPr>
+        <w:pStyle w:val="ListParagraph"/>
+      </w:pPr>
+    </w:p>
+    <w:p>
+      <w:pPr>
+        <w:pStyle w:val="ListParagraph"/>
+      </w:pPr>
+      <w:r>
+        <w:t>Ridge Regression</w:t>
+      </w:r>
+      <w:r>
+        <w:t>:</w:t>
       </w:r>
     </w:p>
     <w:sectPr>
@@ -727,6 +743,7 @@
     <w:lsdException w:name="HTML Sample" w:semiHidden="1" w:unhideWhenUsed="1"/>
     <w:lsdException w:name="HTML Typewriter" w:semiHidden="1" w:unhideWhenUsed="1"/>
     <w:lsdException w:name="HTML Variable" w:semiHidden="1" w:unhideWhenUsed="1"/>
+    <w:lsdException w:name="Normal Table" w:semiHidden="1" w:unhideWhenUsed="1"/>
     <w:lsdException w:name="annotation subject" w:semiHidden="1" w:unhideWhenUsed="1"/>
     <w:lsdException w:name="No List" w:semiHidden="1" w:unhideWhenUsed="1"/>
     <w:lsdException w:name="Outline List 1" w:semiHidden="1" w:unhideWhenUsed="1"/>
@@ -773,8 +790,10 @@
     <w:lsdException w:name="Table Subtle 2" w:semiHidden="1" w:unhideWhenUsed="1"/>
     <w:lsdException w:name="Table Web 1" w:semiHidden="1" w:unhideWhenUsed="1"/>
     <w:lsdException w:name="Table Web 2" w:semiHidden="1" w:unhideWhenUsed="1"/>
+    <w:lsdException w:name="Table Web 3" w:semiHidden="1" w:unhideWhenUsed="1"/>
     <w:lsdException w:name="Balloon Text" w:semiHidden="1" w:unhideWhenUsed="1"/>
     <w:lsdException w:name="Table Grid" w:uiPriority="39"/>
+    <w:lsdException w:name="Table Theme" w:semiHidden="1" w:unhideWhenUsed="1"/>
     <w:lsdException w:name="Placeholder Text" w:semiHidden="1"/>
     <w:lsdException w:name="No Spacing" w:uiPriority="1" w:qFormat="1"/>
     <w:lsdException w:name="Light Shading" w:uiPriority="60"/>

</xml_diff>

<commit_message>
Added changes to SVM and DT parameters
</commit_message>
<xml_diff>
--- a/report.docx
+++ b/report.docx
@@ -346,6 +346,205 @@
       </w:pPr>
       <w:r>
         <w:t>SVM:</w:t>
+      </w:r>
+    </w:p>
+    <w:p>
+      <w:pPr>
+        <w:pStyle w:val="ListParagraph"/>
+        <w:numPr>
+          <w:ilvl w:val="0"/>
+          <w:numId w:val="3"/>
+        </w:numPr>
+      </w:pPr>
+      <w:r>
+        <w:t>C = 1000</w:t>
+      </w:r>
+      <w:r>
+        <w:t>.0</w:t>
+      </w:r>
+    </w:p>
+    <w:p>
+      <w:pPr>
+        <w:pStyle w:val="ListParagraph"/>
+        <w:numPr>
+          <w:ilvl w:val="0"/>
+          <w:numId w:val="3"/>
+        </w:numPr>
+      </w:pPr>
+      <w:r>
+        <w:t>Kernel = rbf</w:t>
+      </w:r>
+    </w:p>
+    <w:p>
+      <w:pPr>
+        <w:pStyle w:val="ListParagraph"/>
+        <w:numPr>
+          <w:ilvl w:val="0"/>
+          <w:numId w:val="3"/>
+        </w:numPr>
+      </w:pPr>
+      <w:r>
+        <w:t>Gamma = auto</w:t>
+      </w:r>
+    </w:p>
+    <w:p>
+      <w:pPr>
+        <w:pStyle w:val="ListParagraph"/>
+        <w:ind w:left="1440"/>
+      </w:pPr>
+      <w:r>
+        <w:t xml:space="preserve">Validation dataset = </w:t>
+      </w:r>
+      <w:r>
+        <w:t>0.7647058823529411</w:t>
+      </w:r>
+    </w:p>
+    <w:p>
+      <w:pPr>
+        <w:pStyle w:val="ListParagraph"/>
+        <w:ind w:left="1440"/>
+      </w:pPr>
+      <w:r>
+        <w:t xml:space="preserve">Test dataset = </w:t>
+      </w:r>
+      <w:r>
+        <w:t>0.6417910447761194</w:t>
+      </w:r>
+    </w:p>
+    <w:p>
+      <w:pPr>
+        <w:pStyle w:val="ListParagraph"/>
+        <w:ind w:left="1440"/>
+      </w:pPr>
+    </w:p>
+    <w:p>
+      <w:pPr>
+        <w:pStyle w:val="ListParagraph"/>
+        <w:numPr>
+          <w:ilvl w:val="0"/>
+          <w:numId w:val="3"/>
+        </w:numPr>
+      </w:pPr>
+      <w:r>
+        <w:t>C = 1000</w:t>
+      </w:r>
+      <w:r>
+        <w:t>.0</w:t>
+      </w:r>
+    </w:p>
+    <w:p>
+      <w:pPr>
+        <w:pStyle w:val="ListParagraph"/>
+        <w:numPr>
+          <w:ilvl w:val="0"/>
+          <w:numId w:val="3"/>
+        </w:numPr>
+      </w:pPr>
+      <w:r>
+        <w:t>Kernel = linear</w:t>
+      </w:r>
+    </w:p>
+    <w:p>
+      <w:pPr>
+        <w:pStyle w:val="ListParagraph"/>
+        <w:numPr>
+          <w:ilvl w:val="0"/>
+          <w:numId w:val="3"/>
+        </w:numPr>
+      </w:pPr>
+      <w:r>
+        <w:t>Gamma = linear</w:t>
+      </w:r>
+    </w:p>
+    <w:p>
+      <w:pPr>
+        <w:pStyle w:val="ListParagraph"/>
+        <w:ind w:left="1440"/>
+      </w:pPr>
+      <w:r>
+        <w:t xml:space="preserve">Validation dataset = </w:t>
+      </w:r>
+      <w:r>
+        <w:t>0.75</w:t>
+      </w:r>
+    </w:p>
+    <w:p>
+      <w:pPr>
+        <w:pStyle w:val="ListParagraph"/>
+        <w:ind w:left="1440"/>
+      </w:pPr>
+      <w:r>
+        <w:t xml:space="preserve">Test dataset = </w:t>
+      </w:r>
+      <w:r>
+        <w:t>0.6417910447761194</w:t>
+      </w:r>
+    </w:p>
+    <w:p>
+      <w:pPr>
+        <w:pStyle w:val="ListParagraph"/>
+        <w:ind w:left="1440"/>
+      </w:pPr>
+    </w:p>
+    <w:p>
+      <w:pPr>
+        <w:pStyle w:val="ListParagraph"/>
+        <w:numPr>
+          <w:ilvl w:val="0"/>
+          <w:numId w:val="3"/>
+        </w:numPr>
+      </w:pPr>
+      <w:r>
+        <w:t>C = 100.0</w:t>
+      </w:r>
+    </w:p>
+    <w:p>
+      <w:pPr>
+        <w:pStyle w:val="ListParagraph"/>
+        <w:numPr>
+          <w:ilvl w:val="0"/>
+          <w:numId w:val="3"/>
+        </w:numPr>
+      </w:pPr>
+      <w:r>
+        <w:t>Kernel = rbf</w:t>
+      </w:r>
+    </w:p>
+    <w:p>
+      <w:pPr>
+        <w:pStyle w:val="ListParagraph"/>
+        <w:numPr>
+          <w:ilvl w:val="0"/>
+          <w:numId w:val="3"/>
+        </w:numPr>
+      </w:pPr>
+      <w:r>
+        <w:lastRenderedPageBreak/>
+        <w:t>Gamma = auto</w:t>
+      </w:r>
+    </w:p>
+    <w:p>
+      <w:pPr>
+        <w:pStyle w:val="ListParagraph"/>
+        <w:ind w:left="1440"/>
+      </w:pPr>
+      <w:r>
+        <w:t xml:space="preserve">Validation dataset = </w:t>
+      </w:r>
+      <w:r>
+        <w:t>0.6323529411764706</w:t>
+      </w:r>
+    </w:p>
+    <w:p>
+      <w:pPr>
+        <w:pStyle w:val="ListParagraph"/>
+        <w:ind w:left="1440"/>
+      </w:pPr>
+      <w:r>
+        <w:t xml:space="preserve">Test dataset = </w:t>
+      </w:r>
+      <w:r>
+        <w:t>0.5373134328358209</w:t>
       </w:r>
     </w:p>
     <w:p>
@@ -410,6 +609,119 @@
 <file path=word/numbering.xml><?xml version="1.0" encoding="utf-8"?>
 <w:numbering xmlns:wpc="http://schemas.microsoft.com/office/word/2010/wordprocessingCanvas" xmlns:cx="http://schemas.microsoft.com/office/drawing/2014/chartex" xmlns:cx1="http://schemas.microsoft.com/office/drawing/2015/9/8/chartex" xmlns:cx2="http://schemas.microsoft.com/office/drawing/2015/10/21/chartex" xmlns:cx3="http://schemas.microsoft.com/office/drawing/2016/5/9/chartex" xmlns:cx4="http://schemas.microsoft.com/office/drawing/2016/5/10/chartex" xmlns:cx5="http://schemas.microsoft.com/office/drawing/2016/5/11/chartex" xmlns:cx6="http://schemas.microsoft.com/office/drawing/2016/5/12/chartex" xmlns:cx7="http://schemas.microsoft.com/office/drawing/2016/5/13/chartex" xmlns:cx8="http://schemas.microsoft.com/office/drawing/2016/5/14/chartex" xmlns:mc="http://schemas.openxmlformats.org/markup-compatibility/2006" xmlns:aink="http://schemas.microsoft.com/office/drawing/2016/ink" xmlns:am3d="http://schemas.microsoft.com/office/drawing/2017/model3d" xmlns:o="urn:schemas-microsoft-com:office:office" xmlns:r="http://schemas.openxmlformats.org/officeDocument/2006/relationships" xmlns:m="http://schemas.openxmlformats.org/officeDocument/2006/math" xmlns:v="urn:schemas-microsoft-com:vml" xmlns:wp14="http://schemas.microsoft.com/office/word/2010/wordprocessingDrawing" xmlns:wp="http://schemas.openxmlformats.org/drawingml/2006/wordprocessingDrawing" xmlns:w10="urn:schemas-microsoft-com:office:word" xmlns:w="http://schemas.openxmlformats.org/wordprocessingml/2006/main" xmlns:w14="http://schemas.microsoft.com/office/word/2010/wordml" xmlns:w15="http://schemas.microsoft.com/office/word/2012/wordml" xmlns:w16cex="http://schemas.microsoft.com/office/word/2018/wordml/cex" xmlns:w16cid="http://schemas.microsoft.com/office/word/2016/wordml/cid" xmlns:w16="http://schemas.microsoft.com/office/word/2018/wordml" xmlns:w16se="http://schemas.microsoft.com/office/word/2015/wordml/symex" xmlns:wpg="http://schemas.microsoft.com/office/word/2010/wordprocessingGroup" xmlns:wpi="http://schemas.microsoft.com/office/word/2010/wordprocessingInk" xmlns:wne="http://schemas.microsoft.com/office/word/2006/wordml" xmlns:wps="http://schemas.microsoft.com/office/word/2010/wordprocessingShape" mc:Ignorable="w14 w15 w16se w16cid w16 w16cex wp14">
   <w:abstractNum w:abstractNumId="0" w15:restartNumberingAfterBreak="0">
+    <w:nsid w:val="0EF21BA0"/>
+    <w:multiLevelType w:val="hybridMultilevel"/>
+    <w:tmpl w:val="C70836EA"/>
+    <w:lvl w:ilvl="0" w:tplc="04090001">
+      <w:start w:val="1"/>
+      <w:numFmt w:val="bullet"/>
+      <w:lvlText w:val=""/>
+      <w:lvlJc w:val="left"/>
+      <w:pPr>
+        <w:ind w:left="1440" w:hanging="360"/>
+      </w:pPr>
+      <w:rPr>
+        <w:rFonts w:ascii="Symbol" w:hAnsi="Symbol" w:hint="default"/>
+      </w:rPr>
+    </w:lvl>
+    <w:lvl w:ilvl="1" w:tplc="04090003">
+      <w:start w:val="1"/>
+      <w:numFmt w:val="bullet"/>
+      <w:lvlText w:val="o"/>
+      <w:lvlJc w:val="left"/>
+      <w:pPr>
+        <w:ind w:left="2160" w:hanging="360"/>
+      </w:pPr>
+      <w:rPr>
+        <w:rFonts w:ascii="Courier New" w:hAnsi="Courier New" w:cs="Courier New" w:hint="default"/>
+      </w:rPr>
+    </w:lvl>
+    <w:lvl w:ilvl="2" w:tplc="04090005" w:tentative="1">
+      <w:start w:val="1"/>
+      <w:numFmt w:val="bullet"/>
+      <w:lvlText w:val=""/>
+      <w:lvlJc w:val="left"/>
+      <w:pPr>
+        <w:ind w:left="2880" w:hanging="360"/>
+      </w:pPr>
+      <w:rPr>
+        <w:rFonts w:ascii="Wingdings" w:hAnsi="Wingdings" w:hint="default"/>
+      </w:rPr>
+    </w:lvl>
+    <w:lvl w:ilvl="3" w:tplc="04090001" w:tentative="1">
+      <w:start w:val="1"/>
+      <w:numFmt w:val="bullet"/>
+      <w:lvlText w:val=""/>
+      <w:lvlJc w:val="left"/>
+      <w:pPr>
+        <w:ind w:left="3600" w:hanging="360"/>
+      </w:pPr>
+      <w:rPr>
+        <w:rFonts w:ascii="Symbol" w:hAnsi="Symbol" w:hint="default"/>
+      </w:rPr>
+    </w:lvl>
+    <w:lvl w:ilvl="4" w:tplc="04090003" w:tentative="1">
+      <w:start w:val="1"/>
+      <w:numFmt w:val="bullet"/>
+      <w:lvlText w:val="o"/>
+      <w:lvlJc w:val="left"/>
+      <w:pPr>
+        <w:ind w:left="4320" w:hanging="360"/>
+      </w:pPr>
+      <w:rPr>
+        <w:rFonts w:ascii="Courier New" w:hAnsi="Courier New" w:cs="Courier New" w:hint="default"/>
+      </w:rPr>
+    </w:lvl>
+    <w:lvl w:ilvl="5" w:tplc="04090005" w:tentative="1">
+      <w:start w:val="1"/>
+      <w:numFmt w:val="bullet"/>
+      <w:lvlText w:val=""/>
+      <w:lvlJc w:val="left"/>
+      <w:pPr>
+        <w:ind w:left="5040" w:hanging="360"/>
+      </w:pPr>
+      <w:rPr>
+        <w:rFonts w:ascii="Wingdings" w:hAnsi="Wingdings" w:hint="default"/>
+      </w:rPr>
+    </w:lvl>
+    <w:lvl w:ilvl="6" w:tplc="04090001" w:tentative="1">
+      <w:start w:val="1"/>
+      <w:numFmt w:val="bullet"/>
+      <w:lvlText w:val=""/>
+      <w:lvlJc w:val="left"/>
+      <w:pPr>
+        <w:ind w:left="5760" w:hanging="360"/>
+      </w:pPr>
+      <w:rPr>
+        <w:rFonts w:ascii="Symbol" w:hAnsi="Symbol" w:hint="default"/>
+      </w:rPr>
+    </w:lvl>
+    <w:lvl w:ilvl="7" w:tplc="04090003" w:tentative="1">
+      <w:start w:val="1"/>
+      <w:numFmt w:val="bullet"/>
+      <w:lvlText w:val="o"/>
+      <w:lvlJc w:val="left"/>
+      <w:pPr>
+        <w:ind w:left="6480" w:hanging="360"/>
+      </w:pPr>
+      <w:rPr>
+        <w:rFonts w:ascii="Courier New" w:hAnsi="Courier New" w:cs="Courier New" w:hint="default"/>
+      </w:rPr>
+    </w:lvl>
+    <w:lvl w:ilvl="8" w:tplc="04090005" w:tentative="1">
+      <w:start w:val="1"/>
+      <w:numFmt w:val="bullet"/>
+      <w:lvlText w:val=""/>
+      <w:lvlJc w:val="left"/>
+      <w:pPr>
+        <w:ind w:left="7200" w:hanging="360"/>
+      </w:pPr>
+      <w:rPr>
+        <w:rFonts w:ascii="Wingdings" w:hAnsi="Wingdings" w:hint="default"/>
+      </w:rPr>
+    </w:lvl>
+  </w:abstractNum>
+  <w:abstractNum w:abstractNumId="1" w15:restartNumberingAfterBreak="0">
     <w:nsid w:val="5F8F3727"/>
     <w:multiLevelType w:val="hybridMultilevel"/>
     <w:tmpl w:val="2E1400B2"/>
@@ -498,7 +810,7 @@
       </w:pPr>
     </w:lvl>
   </w:abstractNum>
-  <w:abstractNum w:abstractNumId="1" w15:restartNumberingAfterBreak="0">
+  <w:abstractNum w:abstractNumId="2" w15:restartNumberingAfterBreak="0">
     <w:nsid w:val="655D6E9F"/>
     <w:multiLevelType w:val="hybridMultilevel"/>
     <w:tmpl w:val="4C78EACA"/>
@@ -612,10 +924,13 @@
     </w:lvl>
   </w:abstractNum>
   <w:num w:numId="1">
-    <w:abstractNumId w:val="0"/>
+    <w:abstractNumId w:val="1"/>
   </w:num>
   <w:num w:numId="2">
-    <w:abstractNumId w:val="1"/>
+    <w:abstractNumId w:val="2"/>
+  </w:num>
+  <w:num w:numId="3">
+    <w:abstractNumId w:val="0"/>
   </w:num>
 </w:numbering>
 </file>

</xml_diff>